<commit_message>
TS 5.4 Ghanam and Jatai Final PDFs
</commit_message>
<xml_diff>
--- a/TS Jatai Ghanam Project/TS 5.4/TS 5.4 Ghanam Tamil Corrections.docx
+++ b/TS Jatai Ghanam Project/TS 5.4/TS 5.4 Ghanam Tamil Corrections.docx
@@ -24,7 +24,6 @@
         </w:rPr>
         <w:t xml:space="preserve">TS </w:t>
       </w:r>
-      <w:proofErr w:type="spellStart"/>
       <w:r>
         <w:rPr>
           <w:b/>
@@ -35,7 +34,6 @@
         </w:rPr>
         <w:t>Ghanam</w:t>
       </w:r>
-      <w:proofErr w:type="spellEnd"/>
       <w:r>
         <w:rPr>
           <w:b/>
@@ -7125,6 +7123,7 @@
                 <w:lang w:bidi="ta-IN"/>
                 <w14:ligatures w14:val="standardContextual"/>
               </w:rPr>
+              <w:lastRenderedPageBreak/>
               <w:t>(</w:t>
             </w:r>
             <w:proofErr w:type="gramStart"/>
@@ -13627,6 +13626,7 @@
                 <w:lang w:bidi="ta-IN"/>
                 <w14:ligatures w14:val="standardContextual"/>
               </w:rPr>
+              <w:lastRenderedPageBreak/>
               <w:t>(</w:t>
             </w:r>
             <w:proofErr w:type="gramStart"/>
@@ -39573,7 +39573,7 @@
               <w:adjustRightInd w:val="0"/>
               <w:spacing w:before="0" w:line="240" w:lineRule="auto"/>
               <w:rPr>
-                <w:rFonts w:ascii="BRH Devanagari Extra" w:hAnsi="BRH Devanagari Extra" w:cstheme="minorBidi" w:hint="cs"/>
+                <w:rFonts w:ascii="BRH Devanagari Extra" w:hAnsi="BRH Devanagari Extra" w:cstheme="minorBidi"/>
                 <w:color w:val="000000"/>
                 <w:sz w:val="32"/>
                 <w:szCs w:val="32"/>
@@ -41541,7 +41541,6 @@
         <w:lastRenderedPageBreak/>
         <w:t xml:space="preserve">TS </w:t>
       </w:r>
-      <w:proofErr w:type="spellStart"/>
       <w:r>
         <w:rPr>
           <w:b/>
@@ -41552,7 +41551,6 @@
         </w:rPr>
         <w:t>Ghanam</w:t>
       </w:r>
-      <w:proofErr w:type="spellEnd"/>
       <w:r>
         <w:rPr>
           <w:b/>

</xml_diff>